<commit_message>
Crafts policy + Deals
</commit_message>
<xml_diff>
--- a/Artizore/Artizore Policy List.docx
+++ b/Artizore/Artizore Policy List.docx
@@ -16,6 +16,7 @@
           <w:lang w:val="en-CA"/>
         </w:rPr>
       </w:pPr>
+      <w:proofErr w:type="spellStart"/>
       <w:r>
         <w:rPr>
           <w:rFonts w:ascii="Constantia" w:hAnsi="Constantia" w:cs="Arial"/>
@@ -27,7 +28,21 @@
           <w:shd w:val="clear" w:color="auto" w:fill="FFFFFF"/>
           <w:lang w:val="en-CA"/>
         </w:rPr>
-        <w:t xml:space="preserve">Artizore </w:t>
+        <w:t>Artizore</w:t>
+      </w:r>
+      <w:proofErr w:type="spellEnd"/>
+      <w:r>
+        <w:rPr>
+          <w:rFonts w:ascii="Constantia" w:hAnsi="Constantia" w:cs="Arial"/>
+          <w:b/>
+          <w:bCs/>
+          <w:color w:val="202122"/>
+          <w:sz w:val="32"/>
+          <w:szCs w:val="32"/>
+          <w:shd w:val="clear" w:color="auto" w:fill="FFFFFF"/>
+          <w:lang w:val="en-CA"/>
+        </w:rPr>
+        <w:t xml:space="preserve"> </w:t>
       </w:r>
       <w:r>
         <w:rPr>
@@ -264,6 +279,42 @@
                 <w:lang w:val="en-CA"/>
               </w:rPr>
             </w:pPr>
+            <w:r>
+              <w:rPr>
+                <w:rFonts w:ascii="Constantia" w:hAnsi="Constantia"/>
+                <w:lang w:val="en-CA"/>
+              </w:rPr>
+              <w:t>Widespread use of antibiotics in agriculture is heavily regulated</w:t>
+            </w:r>
+            <w:r>
+              <w:rPr>
+                <w:rFonts w:ascii="Constantia" w:hAnsi="Constantia"/>
+                <w:lang w:val="en-CA"/>
+              </w:rPr>
+              <w:br/>
+            </w:r>
+            <w:r>
+              <w:rPr>
+                <w:rFonts w:ascii="Constantia" w:hAnsi="Constantia"/>
+                <w:lang w:val="en-CA"/>
+              </w:rPr>
+              <w:br/>
+              <w:t>(Also for humans, antibiotics b</w:t>
+            </w:r>
+            <w:r>
+              <w:rPr>
+                <w:rFonts w:ascii="Constantia" w:hAnsi="Constantia"/>
+                <w:lang w:val="en-CA"/>
+              </w:rPr>
+              <w:t>anned for cosmetic use</w:t>
+            </w:r>
+            <w:r>
+              <w:rPr>
+                <w:rFonts w:ascii="Constantia" w:hAnsi="Constantia"/>
+                <w:lang w:val="en-CA"/>
+              </w:rPr>
+              <w:t>)</w:t>
+            </w:r>
           </w:p>
         </w:tc>
         <w:tc>
@@ -1162,6 +1213,20 @@
                 <w:lang w:val="en-CA"/>
               </w:rPr>
             </w:pPr>
+            <w:r>
+              <w:rPr>
+                <w:rFonts w:ascii="Constantia" w:hAnsi="Constantia"/>
+                <w:lang w:val="en-CA"/>
+              </w:rPr>
+              <w:t>Do I need one? If children want to do sports, they are free to. Subsidise</w:t>
+            </w:r>
+            <w:r>
+              <w:rPr>
+                <w:rFonts w:ascii="Constantia" w:hAnsi="Constantia"/>
+                <w:lang w:val="en-CA"/>
+              </w:rPr>
+              <w:t xml:space="preserve"> out of school sports.</w:t>
+            </w:r>
           </w:p>
         </w:tc>
         <w:tc>
@@ -1225,8 +1290,33 @@
                 <w:rFonts w:ascii="Constantia" w:hAnsi="Constantia"/>
                 <w:lang w:val="sv-SE"/>
               </w:rPr>
-              <w:t>– Elaanian and Mardwellian</w:t>
-            </w:r>
+              <w:t xml:space="preserve">– </w:t>
+            </w:r>
+            <w:proofErr w:type="spellStart"/>
+            <w:r>
+              <w:rPr>
+                <w:rFonts w:ascii="Constantia" w:hAnsi="Constantia"/>
+                <w:lang w:val="sv-SE"/>
+              </w:rPr>
+              <w:t>Elaanian</w:t>
+            </w:r>
+            <w:proofErr w:type="spellEnd"/>
+            <w:r>
+              <w:rPr>
+                <w:rFonts w:ascii="Constantia" w:hAnsi="Constantia"/>
+                <w:lang w:val="sv-SE"/>
+              </w:rPr>
+              <w:t xml:space="preserve"> and </w:t>
+            </w:r>
+            <w:proofErr w:type="spellStart"/>
+            <w:r>
+              <w:rPr>
+                <w:rFonts w:ascii="Constantia" w:hAnsi="Constantia"/>
+                <w:lang w:val="sv-SE"/>
+              </w:rPr>
+              <w:t>Mardwellian</w:t>
+            </w:r>
+            <w:proofErr w:type="spellEnd"/>
           </w:p>
         </w:tc>
         <w:tc>
@@ -1304,7 +1394,15 @@
                 <w:rFonts w:ascii="Constantia" w:hAnsi="Constantia"/>
                 <w:lang w:val="en-CA"/>
               </w:rPr>
-              <w:t>The focus is put on the scientific method, but creationism is brought up as an alternative theory and creationists can still get passed</w:t>
+              <w:t xml:space="preserve">The focus is put on the scientific method, but creationism is brought up as an alternative theory </w:t>
+            </w:r>
+            <w:r>
+              <w:rPr>
+                <w:rFonts w:ascii="Constantia" w:hAnsi="Constantia"/>
+                <w:lang w:val="en-CA"/>
+              </w:rPr>
+              <w:lastRenderedPageBreak/>
+              <w:t>and creationists can still get passed</w:t>
             </w:r>
             <w:r>
               <w:rPr>
@@ -1334,6 +1432,7 @@
                 <w:rFonts w:ascii="Constantia" w:hAnsi="Constantia"/>
                 <w:lang w:val="en-CA"/>
               </w:rPr>
+              <w:lastRenderedPageBreak/>
               <w:t>Relationship and Sexual Education</w:t>
             </w:r>
             <w:r>
@@ -1357,6 +1456,13 @@
                 <w:lang w:val="en-CA"/>
               </w:rPr>
             </w:pPr>
+            <w:r>
+              <w:rPr>
+                <w:rFonts w:ascii="Constantia" w:hAnsi="Constantia"/>
+                <w:lang w:val="en-CA"/>
+              </w:rPr>
+              <w:t>School</w:t>
+            </w:r>
           </w:p>
         </w:tc>
         <w:tc>
@@ -1434,38 +1540,29 @@
                 <w:rFonts w:ascii="Constantia" w:hAnsi="Constantia"/>
                 <w:lang w:val="en-CA"/>
               </w:rPr>
-              <w:t xml:space="preserve">Forcible conversation and discrimination for religious reasons, faith as </w:t>
-            </w:r>
-            <w:r>
-              <w:rPr>
-                <w:rFonts w:ascii="Constantia" w:hAnsi="Constantia"/>
-                <w:lang w:val="en-CA"/>
-              </w:rPr>
-              <w:lastRenderedPageBreak/>
-              <w:t>well as lacking thereof, is outlawed.</w:t>
-            </w:r>
-          </w:p>
-        </w:tc>
-      </w:tr>
-      <w:tr>
-        <w:tc>
-          <w:tcPr>
-            <w:cnfStyle w:val="001000000000" w:firstRow="0" w:lastRow="0" w:firstColumn="1" w:lastColumn="0" w:oddVBand="0" w:evenVBand="0" w:oddHBand="0" w:evenHBand="0" w:firstRowFirstColumn="0" w:firstRowLastColumn="0" w:lastRowFirstColumn="0" w:lastRowLastColumn="0"/>
-            <w:tcW w:w="3005" w:type="dxa"/>
-          </w:tcPr>
-          <w:p>
-            <w:pPr>
-              <w:rPr>
-                <w:rFonts w:ascii="Constantia" w:hAnsi="Constantia"/>
-                <w:lang w:val="en-CA"/>
-              </w:rPr>
-            </w:pPr>
-            <w:r>
-              <w:rPr>
-                <w:rFonts w:ascii="Constantia" w:hAnsi="Constantia"/>
-                <w:lang w:val="en-CA"/>
-              </w:rPr>
-              <w:lastRenderedPageBreak/>
+              <w:t>Forcible conversation and discrimination for religious reasons, faith as well as lacking thereof, is outlawed.</w:t>
+            </w:r>
+          </w:p>
+        </w:tc>
+      </w:tr>
+      <w:tr>
+        <w:tc>
+          <w:tcPr>
+            <w:cnfStyle w:val="001000000000" w:firstRow="0" w:lastRow="0" w:firstColumn="1" w:lastColumn="0" w:oddVBand="0" w:evenVBand="0" w:oddHBand="0" w:evenHBand="0" w:firstRowFirstColumn="0" w:firstRowLastColumn="0" w:lastRowFirstColumn="0" w:lastRowLastColumn="0"/>
+            <w:tcW w:w="3005" w:type="dxa"/>
+          </w:tcPr>
+          <w:p>
+            <w:pPr>
+              <w:rPr>
+                <w:rFonts w:ascii="Constantia" w:hAnsi="Constantia"/>
+                <w:lang w:val="en-CA"/>
+              </w:rPr>
+            </w:pPr>
+            <w:r>
+              <w:rPr>
+                <w:rFonts w:ascii="Constantia" w:hAnsi="Constantia"/>
+                <w:lang w:val="en-CA"/>
+              </w:rPr>
               <w:t>Scientific and Educational Journals</w:t>
             </w:r>
           </w:p>
@@ -3160,6 +3257,7 @@
                 <w:rFonts w:ascii="Constantia" w:hAnsi="Constantia"/>
                 <w:lang w:val="en-CA"/>
               </w:rPr>
+              <w:lastRenderedPageBreak/>
               <w:t>Leave (Parental)</w:t>
             </w:r>
           </w:p>
@@ -3490,7 +3588,6 @@
                 <w:rFonts w:ascii="Constantia" w:hAnsi="Constantia"/>
                 <w:lang w:val="en-CA"/>
               </w:rPr>
-              <w:lastRenderedPageBreak/>
               <w:t>Working Hours</w:t>
             </w:r>
           </w:p>
@@ -5388,6 +5485,7 @@
                 <w:rFonts w:ascii="Constantia" w:hAnsi="Constantia"/>
                 <w:lang w:val="en-CA"/>
               </w:rPr>
+              <w:lastRenderedPageBreak/>
               <w:t>A</w:t>
             </w:r>
             <w:r>
@@ -7084,6 +7182,7 @@
                 <w:rFonts w:ascii="Constantia" w:hAnsi="Constantia"/>
                 <w:lang w:val="en-CA"/>
               </w:rPr>
+              <w:lastRenderedPageBreak/>
               <w:t>Disability Benefit</w:t>
             </w:r>
           </w:p>

</xml_diff>